<commit_message>
Memoria completa a falta de revision y ejecuciones normalizacion
</commit_message>
<xml_diff>
--- a/Memoria.docx
+++ b/Memoria.docx
@@ -67,15 +67,13 @@
         <w:t xml:space="preserve"> implementado se trata de una serie de pasos que emula los pasos del implementado en teoría. Este consiste de </w:t>
       </w:r>
       <w:r>
-        <w:t xml:space="preserve">la iteración </w:t>
-      </w:r>
-      <w:proofErr w:type="spellStart"/>
-      <w:r>
-        <w:t>multiple</w:t>
-      </w:r>
-      <w:proofErr w:type="spellEnd"/>
-      <w:r>
-        <w:t xml:space="preserve"> de </w:t>
+        <w:t>la iteración m</w:t>
+      </w:r>
+      <w:r>
+        <w:t>ú</w:t>
+      </w:r>
+      <w:r>
+        <w:t xml:space="preserve">ltiple de </w:t>
       </w:r>
       <w:r>
         <w:t xml:space="preserve">tres fases diferentes: propagación hacia delante, </w:t>
@@ -678,7 +676,13 @@
       </w:r>
       <w:proofErr w:type="spellStart"/>
       <w:r>
-        <w:t>bias</w:t>
+        <w:t>b</w:t>
+      </w:r>
+      <w:r>
+        <w:t>i</w:t>
+      </w:r>
+      <w:r>
+        <w:t>as</w:t>
       </w:r>
       <w:proofErr w:type="spellEnd"/>
       <w:r>
@@ -2886,67 +2890,7 @@
         <w:rPr>
           <w:rFonts w:cstheme="minorHAnsi"/>
         </w:rPr>
-        <w:t xml:space="preserve"> se modificó la configuración de las capas ocultas de la red neuronal con los siguientes valores (</w:t>
-      </w:r>
-      <w:r>
-        <w:rPr>
-          <w:rFonts w:cstheme="minorHAnsi"/>
-        </w:rPr>
-        <w:t>[]</w:t>
-      </w:r>
-      <w:r>
-        <w:rPr>
-          <w:rFonts w:cstheme="minorHAnsi"/>
-        </w:rPr>
-        <w:t xml:space="preserve">, </w:t>
-      </w:r>
-      <w:r>
-        <w:rPr>
-          <w:rFonts w:cstheme="minorHAnsi"/>
-        </w:rPr>
-        <w:t>[2]</w:t>
-      </w:r>
-      <w:r>
-        <w:rPr>
-          <w:rFonts w:cstheme="minorHAnsi"/>
-        </w:rPr>
-        <w:t xml:space="preserve">, </w:t>
-      </w:r>
-      <w:r>
-        <w:rPr>
-          <w:rFonts w:cstheme="minorHAnsi"/>
-        </w:rPr>
-        <w:t>[4]</w:t>
-      </w:r>
-      <w:r>
-        <w:rPr>
-          <w:rFonts w:cstheme="minorHAnsi"/>
-        </w:rPr>
-        <w:t xml:space="preserve">, </w:t>
-      </w:r>
-      <w:r>
-        <w:rPr>
-          <w:rFonts w:cstheme="minorHAnsi"/>
-        </w:rPr>
-        <w:t>[8]</w:t>
-      </w:r>
-      <w:r>
-        <w:rPr>
-          <w:rFonts w:cstheme="minorHAnsi"/>
-        </w:rPr>
-        <w:t xml:space="preserve">, </w:t>
-      </w:r>
-      <w:r>
-        <w:rPr>
-          <w:rFonts w:cstheme="minorHAnsi"/>
-        </w:rPr>
-        <w:t>[4, 2]</w:t>
-      </w:r>
-      <w:r>
-        <w:rPr>
-          <w:rFonts w:cstheme="minorHAnsi"/>
-        </w:rPr>
-        <w:t>)</w:t>
+        <w:t xml:space="preserve"> se modificó la configuración de las capas ocultas de la red neuronal con los siguientes valores ([], [2], [4], [8], [4, 2])</w:t>
       </w:r>
       <w:r>
         <w:rPr>
@@ -3044,37 +2988,13 @@
         <w:rPr>
           <w:rFonts w:asciiTheme="majorHAnsi" w:hAnsiTheme="majorHAnsi" w:cstheme="majorHAnsi"/>
         </w:rPr>
-        <w:t xml:space="preserve"> a 0.03 necesitando de 35 épocas para obtener un score de 9</w:t>
+        <w:t xml:space="preserve"> a 0.03 necesitando de 35 épocas para obtener un score de 99.42%. Los entrenamientos en muchos casos requieren de muchas más épocas, ya que esto depende significativamente de la inicialización de los pesos</w:t>
       </w:r>
       <w:r>
         <w:rPr>
           <w:rFonts w:asciiTheme="majorHAnsi" w:hAnsiTheme="majorHAnsi" w:cstheme="majorHAnsi"/>
         </w:rPr>
-        <w:t>9.42%</w:t>
-      </w:r>
-      <w:r>
-        <w:rPr>
-          <w:rFonts w:asciiTheme="majorHAnsi" w:hAnsiTheme="majorHAnsi" w:cstheme="majorHAnsi"/>
-        </w:rPr>
-        <w:t>. Los entrenamientos en muchos casos requieren de muchas más épocas, ya que esto depende significativamente de la inicialización de los pesos</w:t>
-      </w:r>
-      <w:r>
-        <w:rPr>
-          <w:rFonts w:asciiTheme="majorHAnsi" w:hAnsiTheme="majorHAnsi" w:cstheme="majorHAnsi"/>
-        </w:rPr>
-        <w:t xml:space="preserve"> como se muestra para ciertos entrenamientos de 1000 épocas con un score de </w:t>
-      </w:r>
-      <w:r>
-        <w:rPr>
-          <w:rFonts w:asciiTheme="majorHAnsi" w:hAnsiTheme="majorHAnsi" w:cstheme="majorHAnsi"/>
-        </w:rPr>
-        <w:t>92.57%.</w:t>
-      </w:r>
-      <w:r>
-        <w:rPr>
-          <w:rFonts w:asciiTheme="majorHAnsi" w:hAnsiTheme="majorHAnsi" w:cstheme="majorHAnsi"/>
-        </w:rPr>
-        <w:t xml:space="preserve"> Se observa además que con dos épocas se entrena bien obteniendo un buen score. Sin capas ocultas en menos de 100 </w:t>
+        <w:t xml:space="preserve"> como se muestra para ciertos entrenamientos de 1000 épocas con un score de 92.57%. Se observa además que con dos épocas se entrena bien obteniendo un buen score. Sin capas ocultas en menos de 100 </w:t>
       </w:r>
       <w:r>
         <w:rPr>
@@ -3287,19 +3207,39 @@
         <w:rPr>
           <w:rFonts w:cstheme="minorHAnsi"/>
         </w:rPr>
-        <w:t xml:space="preserve">Para el problema 2 se obtiene un score de valor </w:t>
-      </w:r>
+        <w:t xml:space="preserve">Para el problema 2 se obtiene un score de valor 82.85% con un coeficiente </w:t>
+      </w:r>
+      <w:proofErr w:type="spellStart"/>
       <w:r>
         <w:rPr>
           <w:rFonts w:cstheme="minorHAnsi"/>
         </w:rPr>
-        <w:t>82.85%</w:t>
-      </w:r>
+        <w:t>alpha</w:t>
+      </w:r>
+      <w:proofErr w:type="spellEnd"/>
       <w:r>
         <w:rPr>
           <w:rFonts w:cstheme="minorHAnsi"/>
         </w:rPr>
-        <w:t xml:space="preserve"> con un coeficiente </w:t>
+        <w:t xml:space="preserve"> de 0.1, 2 neuronas en capa oculta y 250 épocas.</w:t>
+      </w:r>
+      <w:r>
+        <w:rPr>
+          <w:rFonts w:cstheme="minorHAnsi"/>
+        </w:rPr>
+        <w:t xml:space="preserve"> Otra opción que obtiene buenos resultados se trata de una configuración de 8 neu</w:t>
+      </w:r>
+      <w:r>
+        <w:rPr>
+          <w:rFonts w:cstheme="minorHAnsi"/>
+        </w:rPr>
+        <w:t>r</w:t>
+      </w:r>
+      <w:r>
+        <w:rPr>
+          <w:rFonts w:cstheme="minorHAnsi"/>
+        </w:rPr>
+        <w:t xml:space="preserve">onas con </w:t>
       </w:r>
       <w:proofErr w:type="spellStart"/>
       <w:r>
@@ -3313,81 +3253,7 @@
         <w:rPr>
           <w:rFonts w:cstheme="minorHAnsi"/>
         </w:rPr>
-        <w:t xml:space="preserve"> de </w:t>
-      </w:r>
-      <w:r>
-        <w:rPr>
-          <w:rFonts w:cstheme="minorHAnsi"/>
-        </w:rPr>
-        <w:t xml:space="preserve">0.1, 2 neuronas en capa oculta y 250 </w:t>
-      </w:r>
-      <w:r>
-        <w:rPr>
-          <w:rFonts w:cstheme="minorHAnsi"/>
-        </w:rPr>
-        <w:t>é</w:t>
-      </w:r>
-      <w:r>
-        <w:rPr>
-          <w:rFonts w:cstheme="minorHAnsi"/>
-        </w:rPr>
-        <w:t>pocas</w:t>
-      </w:r>
-      <w:r>
-        <w:rPr>
-          <w:rFonts w:cstheme="minorHAnsi"/>
-        </w:rPr>
-        <w:t>.</w:t>
-      </w:r>
-      <w:r>
-        <w:rPr>
-          <w:rFonts w:cstheme="minorHAnsi"/>
-        </w:rPr>
-        <w:t xml:space="preserve"> Otra opción que obtiene buenos resultados se trata de una configuración de </w:t>
-      </w:r>
-      <w:r>
-        <w:rPr>
-          <w:rFonts w:cstheme="minorHAnsi"/>
-        </w:rPr>
-        <w:t>8 neu</w:t>
-      </w:r>
-      <w:r>
-        <w:rPr>
-          <w:rFonts w:cstheme="minorHAnsi"/>
-        </w:rPr>
-        <w:t>r</w:t>
-      </w:r>
-      <w:r>
-        <w:rPr>
-          <w:rFonts w:cstheme="minorHAnsi"/>
-        </w:rPr>
-        <w:t xml:space="preserve">onas con </w:t>
-      </w:r>
-      <w:proofErr w:type="spellStart"/>
-      <w:r>
-        <w:rPr>
-          <w:rFonts w:cstheme="minorHAnsi"/>
-        </w:rPr>
-        <w:t>alpha</w:t>
-      </w:r>
-      <w:proofErr w:type="spellEnd"/>
-      <w:r>
-        <w:rPr>
-          <w:rFonts w:cstheme="minorHAnsi"/>
-        </w:rPr>
-        <w:t xml:space="preserve"> 0.03, puesto que necesita menos de 300 </w:t>
-      </w:r>
-      <w:r>
-        <w:rPr>
-          <w:rFonts w:cstheme="minorHAnsi"/>
-        </w:rPr>
-        <w:t>é</w:t>
-      </w:r>
-      <w:r>
-        <w:rPr>
-          <w:rFonts w:cstheme="minorHAnsi"/>
-        </w:rPr>
-        <w:t>pocas para llegar un score alrededor de 78%</w:t>
+        <w:t xml:space="preserve"> 0.03, puesto que necesita menos de 300 épocas para llegar un score alrededor de 78%</w:t>
       </w:r>
       <w:r>
         <w:rPr>
@@ -3480,15 +3346,7 @@
           <w:szCs w:val="28"/>
           <w:u w:val="single"/>
         </w:rPr>
-        <w:t>3</w:t>
-      </w:r>
-      <w:r>
-        <w:rPr>
-          <w:sz w:val="28"/>
-          <w:szCs w:val="28"/>
-          <w:u w:val="single"/>
-        </w:rPr>
-        <w:t>.1. Explicad la normalización aplicada a los dados, cómo se ha hecho y porqué se hace:</w:t>
+        <w:t>3.1. Explicad la normalización aplicada a los dados, cómo se ha hecho y porqué se hace:</w:t>
       </w:r>
     </w:p>
     <w:p>
@@ -3764,19 +3622,7 @@
       </w:r>
       <w:proofErr w:type="gramEnd"/>
       <w:r>
-        <w:t xml:space="preserve"> cual</w:t>
-      </w:r>
-      <w:r>
-        <w:t xml:space="preserve"> a partir de su transformación hace que la variable obtenga una distribución normal, típicamente con media 0 y desviación estándar 1. E</w:t>
-      </w:r>
-      <w:r>
-        <w:t xml:space="preserve">ste escalador </w:t>
-      </w:r>
-      <w:r>
-        <w:t>s de especial utilidad si la característica sigue una distribución normal y si hay puntos críticos</w:t>
-      </w:r>
-      <w:r>
-        <w:t>.</w:t>
+        <w:t xml:space="preserve"> cual a partir de su transformación hace que la variable obtenga una distribución normal, típicamente con media 0 y desviación estándar 1. Este escalador s de especial utilidad si la característica sigue una distribución normal y si hay puntos críticos.</w:t>
       </w:r>
     </w:p>
     <w:p/>
@@ -3906,13 +3752,8 @@
       <w:r>
         <w:t xml:space="preserve">de los criterios de parada </w:t>
       </w:r>
-      <w:proofErr w:type="spellStart"/>
-      <w:r>
-        <w:t>se</w:t>
-      </w:r>
-      <w:proofErr w:type="spellEnd"/>
-      <w:r>
-        <w:t xml:space="preserve"> trata de</w:t>
+      <w:r>
+        <w:t>se trata de</w:t>
       </w:r>
       <w:r>
         <w:t xml:space="preserve"> </w:t>
@@ -3933,6 +3774,33 @@
       </w:r>
       <w:r>
         <w:t>que no está cambiando su score durante 30 épocas debido a los problemas de normalización explicados anteriormente.</w:t>
+      </w:r>
+    </w:p>
+    <w:p>
+      <w:pPr>
+        <w:rPr>
+          <w:u w:val="single"/>
+        </w:rPr>
+      </w:pPr>
+      <w:r>
+        <w:t>Con la normalización por el contrario debido a las mejoras que se producen debido a lo anteriormente explicado, se obtiene para el problema 4 un error cuadrático medio en validación de 98.28% para una red neuronal con coeficiente de aprendizaje 0.003, 4 neuronas en la capa oculta y tras tan solo 40 épocas. Por otra parte para el problema 6</w:t>
+      </w:r>
+      <w:r>
+        <w:t xml:space="preserve"> se obtiene un score </w:t>
+      </w:r>
+      <w:proofErr w:type="gramStart"/>
+      <w:r>
+        <w:t>de  87.61</w:t>
+      </w:r>
+      <w:proofErr w:type="gramEnd"/>
+      <w:r>
+        <w:t>% para una red neuronal con coeficiente de aprendizaje 0.01, 16 neuronas en la capa oculta y tras mil épocas</w:t>
+      </w:r>
+      <w:r>
+        <w:rPr>
+          <w:u w:val="single"/>
+        </w:rPr>
+        <w:t>.</w:t>
       </w:r>
     </w:p>
     <w:p>
@@ -3989,27 +3857,12 @@
     <w:p/>
     <w:p>
       <w:r>
-        <w:t>Por motivo de tiempo, hemos olvidado revertir los valores de X a la hora de escribir los resultados, por lo tanto, el fichero problema_real6_mul.txt que se encuentra en la carpeta predicci</w:t>
-      </w:r>
-      <w:r>
-        <w:t>ó</w:t>
-      </w:r>
-      <w:r>
-        <w:t xml:space="preserve">n, todos </w:t>
-      </w:r>
-      <w:r>
-        <w:t>sus</w:t>
-      </w:r>
-      <w:r>
-        <w:t xml:space="preserve"> valores de X están normalizados.</w:t>
-      </w:r>
-    </w:p>
-    <w:p>
-      <w:r>
-        <w:t xml:space="preserve">El porcentaje de aciertos para este problema se trata de </w:t>
-      </w:r>
-      <w:r>
-        <w:t>84.75%</w:t>
+        <w:t>Por motivo de tiempo, hemos olvidado revertir los valores de X a la hora de escribir los resultados, por lo tanto, el fichero problema_real6_mul.txt que se encuentra en la carpeta predicción, todos sus valores de X están normalizados.</w:t>
+      </w:r>
+    </w:p>
+    <w:p>
+      <w:r>
+        <w:t>El porcentaje de aciertos para este problema se trata de 84.75%</w:t>
       </w:r>
       <w:r>
         <w:t xml:space="preserve">, por otra </w:t>

</xml_diff>